<commit_message>
fixed typo on question #1
</commit_message>
<xml_diff>
--- a/homework/midterm/take-home midterm.docx
+++ b/homework/midterm/take-home midterm.docx
@@ -1,6 +1,6 @@
 
 <file path=word/document.xml><?xml version="1.0" encoding="utf-8"?>
-<w:document xmlns:wpc="http://schemas.microsoft.com/office/word/2010/wordprocessingCanvas" xmlns:cx="http://schemas.microsoft.com/office/drawing/2014/chartex" xmlns:cx1="http://schemas.microsoft.com/office/drawing/2015/9/8/chartex" xmlns:cx2="http://schemas.microsoft.com/office/drawing/2015/10/21/chartex" xmlns:cx3="http://schemas.microsoft.com/office/drawing/2016/5/9/chartex" xmlns:cx4="http://schemas.microsoft.com/office/drawing/2016/5/10/chartex" xmlns:cx5="http://schemas.microsoft.com/office/drawing/2016/5/11/chartex" xmlns:cx6="http://schemas.microsoft.com/office/drawing/2016/5/12/chartex" xmlns:cx7="http://schemas.microsoft.com/office/drawing/2016/5/13/chartex" xmlns:cx8="http://schemas.microsoft.com/office/drawing/2016/5/14/chartex" xmlns:mc="http://schemas.openxmlformats.org/markup-compatibility/2006" xmlns:aink="http://schemas.microsoft.com/office/drawing/2016/ink" xmlns:am3d="http://schemas.microsoft.com/office/drawing/2017/model3d" xmlns:o="urn:schemas-microsoft-com:office:office" xmlns:r="http://schemas.openxmlformats.org/officeDocument/2006/relationships" xmlns:m="http://schemas.openxmlformats.org/officeDocument/2006/math" xmlns:v="urn:schemas-microsoft-com:vml" xmlns:wp14="http://schemas.microsoft.com/office/word/2010/wordprocessingDrawing" xmlns:wp="http://schemas.openxmlformats.org/drawingml/2006/wordprocessingDrawing" xmlns:w10="urn:schemas-microsoft-com:office:word" xmlns:w="http://schemas.openxmlformats.org/wordprocessingml/2006/main" xmlns:w14="http://schemas.microsoft.com/office/word/2010/wordml" xmlns:w15="http://schemas.microsoft.com/office/word/2012/wordml" xmlns:w16cid="http://schemas.microsoft.com/office/word/2016/wordml/cid" xmlns:w16se="http://schemas.microsoft.com/office/word/2015/wordml/symex" xmlns:wpg="http://schemas.microsoft.com/office/word/2010/wordprocessingGroup" xmlns:wpi="http://schemas.microsoft.com/office/word/2010/wordprocessingInk" xmlns:wne="http://schemas.microsoft.com/office/word/2006/wordml" xmlns:wps="http://schemas.microsoft.com/office/word/2010/wordprocessingShape" mc:Ignorable="w14 w15 w16se w16cid wp14">
+<w:document xmlns:wpc="http://schemas.microsoft.com/office/word/2010/wordprocessingCanvas" xmlns:cx="http://schemas.microsoft.com/office/drawing/2014/chartex" xmlns:cx1="http://schemas.microsoft.com/office/drawing/2015/9/8/chartex" xmlns:mc="http://schemas.openxmlformats.org/markup-compatibility/2006" xmlns:o="urn:schemas-microsoft-com:office:office" xmlns:r="http://schemas.openxmlformats.org/officeDocument/2006/relationships" xmlns:m="http://schemas.openxmlformats.org/officeDocument/2006/math" xmlns:v="urn:schemas-microsoft-com:vml" xmlns:wp14="http://schemas.microsoft.com/office/word/2010/wordprocessingDrawing" xmlns:wp="http://schemas.openxmlformats.org/drawingml/2006/wordprocessingDrawing" xmlns:w10="urn:schemas-microsoft-com:office:word" xmlns:w="http://schemas.openxmlformats.org/wordprocessingml/2006/main" xmlns:w14="http://schemas.microsoft.com/office/word/2010/wordml" xmlns:w15="http://schemas.microsoft.com/office/word/2012/wordml" xmlns:w16se="http://schemas.microsoft.com/office/word/2015/wordml/symex" xmlns:wpg="http://schemas.microsoft.com/office/word/2010/wordprocessingGroup" xmlns:wpi="http://schemas.microsoft.com/office/word/2010/wordprocessingInk" xmlns:wne="http://schemas.microsoft.com/office/word/2006/wordml" xmlns:wps="http://schemas.microsoft.com/office/word/2010/wordprocessingShape" mc:Ignorable="w14 w15 w16se wp14">
   <w:body>
     <w:p>
       <w:pPr>
@@ -50,10 +50,7 @@
     <w:p/>
     <w:p>
       <w:r>
-        <w:t xml:space="preserve">1. </w:t>
-      </w:r>
-      <w:r>
-        <w:t xml:space="preserve"> Write a function that finds the Nth largest item in an array.  You are </w:t>
+        <w:t xml:space="preserve">1.  Write a function that finds the Nth largest item in an array.  You are </w:t>
       </w:r>
       <w:r>
         <w:rPr>
@@ -74,17 +71,41 @@
         <w:t>Example:</w:t>
       </w:r>
       <w:r>
-        <w:t xml:space="preserve"> Given the array {1, 3, 2, 5, 4, 9, 8, 6}, the following values would be returned given the following inputs for N:</w:t>
-      </w:r>
-    </w:p>
-    <w:p>
-      <w:r>
-        <w:t>N = 1 -&gt; 9; N = 2 -&gt; 9; N = 3 -&gt; 6; N = 4 -&gt; 5…</w:t>
-      </w:r>
-    </w:p>
-    <w:p>
-      <w:r>
-        <w:t xml:space="preserve">int </w:t>
+        <w:t xml:space="preserve"> Given the array {1, 3, 2, 5,</w:t>
+      </w:r>
+      <w:r>
+        <w:t xml:space="preserve"> 9, 8, </w:t>
+      </w:r>
+      <w:proofErr w:type="gramStart"/>
+      <w:r>
+        <w:t>6</w:t>
+      </w:r>
+      <w:proofErr w:type="gramEnd"/>
+      <w:r>
+        <w:t>}, the following values would be returned given the following inputs for N:</w:t>
+      </w:r>
+    </w:p>
+    <w:p>
+      <w:r>
+        <w:t>N = 1 -&gt; 1; N = 2 -&gt; 2; N = 3 -&gt; 3</w:t>
+      </w:r>
+      <w:r>
+        <w:t>; N = 4 -&gt; 5</w:t>
+      </w:r>
+      <w:bookmarkStart w:id="0" w:name="_GoBack"/>
+      <w:bookmarkEnd w:id="0"/>
+      <w:r>
+        <w:t>…</w:t>
+      </w:r>
+    </w:p>
+    <w:p>
+      <w:proofErr w:type="spellStart"/>
+      <w:r>
+        <w:t>int</w:t>
+      </w:r>
+      <w:proofErr w:type="spellEnd"/>
+      <w:r>
+        <w:t xml:space="preserve"> </w:t>
       </w:r>
       <w:proofErr w:type="spellStart"/>
       <w:r>
@@ -92,22 +113,29 @@
       </w:r>
       <w:proofErr w:type="spellEnd"/>
       <w:r>
-        <w:t>(vector&lt;int&gt; numbers, int n)</w:t>
+        <w:t>(vector&lt;</w:t>
+      </w:r>
+      <w:proofErr w:type="spellStart"/>
+      <w:r>
+        <w:t>int</w:t>
+      </w:r>
+      <w:proofErr w:type="spellEnd"/>
+      <w:r>
+        <w:t xml:space="preserve">&gt; numbers, </w:t>
+      </w:r>
+      <w:proofErr w:type="spellStart"/>
+      <w:r>
+        <w:t>int</w:t>
+      </w:r>
+      <w:proofErr w:type="spellEnd"/>
+      <w:r>
+        <w:t xml:space="preserve"> n)</w:t>
       </w:r>
     </w:p>
     <w:p/>
     <w:p>
       <w:r>
-        <w:t xml:space="preserve">2. </w:t>
-      </w:r>
-      <w:r>
-        <w:t xml:space="preserve">Complete </w:t>
-      </w:r>
-      <w:r>
-        <w:t>a</w:t>
-      </w:r>
-      <w:r>
-        <w:t xml:space="preserve"> function that determines whether or not the supplied vector of integers is a </w:t>
+        <w:t xml:space="preserve">2. Complete a function that determines whether or not the supplied vector of integers is a </w:t>
       </w:r>
       <w:r>
         <w:rPr>
@@ -130,16 +158,21 @@
       </w:r>
       <w:proofErr w:type="spellEnd"/>
       <w:r>
-        <w:t>(vector&lt;int&gt; numbers)</w:t>
+        <w:t>(vector&lt;</w:t>
+      </w:r>
+      <w:proofErr w:type="spellStart"/>
+      <w:r>
+        <w:t>int</w:t>
+      </w:r>
+      <w:proofErr w:type="spellEnd"/>
+      <w:r>
+        <w:t>&gt; numbers)</w:t>
       </w:r>
     </w:p>
     <w:p/>
     <w:p>
       <w:r>
-        <w:t>3.</w:t>
-      </w:r>
-      <w:r>
-        <w:t xml:space="preserve"> Given the following definition of a Binary Node:</w:t>
+        <w:t>3. Given the following definition of a Binary Node:</w:t>
       </w:r>
     </w:p>
     <w:tbl>
@@ -179,7 +212,6 @@
               <w:t xml:space="preserve">class </w:t>
             </w:r>
             <w:proofErr w:type="spellStart"/>
-            <w:proofErr w:type="gramStart"/>
             <w:r>
               <w:rPr>
                 <w:rFonts w:ascii="Consolas" w:hAnsi="Consolas"/>
@@ -193,7 +225,6 @@
               </w:rPr>
               <w:t>{</w:t>
             </w:r>
-            <w:proofErr w:type="gramEnd"/>
           </w:p>
           <w:p>
             <w:pPr>
@@ -340,12 +371,16 @@
       </w:r>
     </w:p>
     <w:p>
-      <w:r>
-        <w:t xml:space="preserve">void </w:t>
-      </w:r>
-      <w:proofErr w:type="spellStart"/>
       <w:proofErr w:type="gramStart"/>
       <w:r>
+        <w:t>void</w:t>
+      </w:r>
+      <w:proofErr w:type="gramEnd"/>
+      <w:r>
+        <w:t xml:space="preserve"> </w:t>
+      </w:r>
+      <w:proofErr w:type="spellStart"/>
+      <w:r>
         <w:t>reverseOrderTraversal</w:t>
       </w:r>
       <w:proofErr w:type="spellEnd"/>
@@ -353,7 +388,6 @@
         <w:t>(</w:t>
       </w:r>
       <w:proofErr w:type="spellStart"/>
-      <w:proofErr w:type="gramEnd"/>
       <w:r>
         <w:t>BinaryNode</w:t>
       </w:r>
@@ -371,13 +405,7 @@
     <w:p>
       <w:r>
         <w:lastRenderedPageBreak/>
-        <w:t>4</w:t>
-      </w:r>
-      <w:r>
-        <w:t xml:space="preserve">. Given the following definition of a </w:t>
-      </w:r>
-      <w:r>
-        <w:t>Linked List</w:t>
+        <w:t>4. Given the following definition of a Linked List</w:t>
       </w:r>
     </w:p>
     <w:tbl>
@@ -416,7 +444,6 @@
               </w:rPr>
               <w:t xml:space="preserve">class </w:t>
             </w:r>
-            <w:proofErr w:type="gramStart"/>
             <w:r>
               <w:rPr>
                 <w:rFonts w:ascii="Consolas" w:hAnsi="Consolas"/>
@@ -429,7 +456,6 @@
               </w:rPr>
               <w:t>{</w:t>
             </w:r>
-            <w:proofErr w:type="gramEnd"/>
           </w:p>
           <w:p>
             <w:pPr>
@@ -485,13 +511,7 @@
               <w:rPr>
                 <w:rFonts w:ascii="Consolas" w:hAnsi="Consolas"/>
               </w:rPr>
-              <w:t>;</w:t>
-            </w:r>
-            <w:r>
-              <w:rPr>
-                <w:rFonts w:ascii="Consolas" w:hAnsi="Consolas"/>
-              </w:rPr>
-              <w:t xml:space="preserve"> </w:t>
+              <w:t xml:space="preserve">; </w:t>
             </w:r>
           </w:p>
           <w:p>
@@ -529,24 +549,24 @@
       </w:r>
     </w:p>
     <w:p>
-      <w:r>
-        <w:t>LinkedList*</w:t>
-      </w:r>
-      <w:r>
-        <w:t xml:space="preserve"> </w:t>
+      <w:proofErr w:type="spellStart"/>
+      <w:r>
+        <w:t>LinkedList</w:t>
+      </w:r>
+      <w:proofErr w:type="spellEnd"/>
+      <w:r>
+        <w:t xml:space="preserve">* </w:t>
       </w:r>
       <w:proofErr w:type="spellStart"/>
       <w:proofErr w:type="gramStart"/>
       <w:r>
-        <w:t>reverse</w:t>
-      </w:r>
-      <w:r>
-        <w:t>LinkedList</w:t>
+        <w:t>reverseLinkedList</w:t>
       </w:r>
       <w:proofErr w:type="spellEnd"/>
       <w:r>
         <w:t>(</w:t>
       </w:r>
+      <w:proofErr w:type="spellStart"/>
       <w:proofErr w:type="gramEnd"/>
       <w:r>
         <w:rPr>
@@ -554,23 +574,15 @@
         </w:rPr>
         <w:t>LinkedList</w:t>
       </w:r>
-      <w:r>
-        <w:t>*</w:t>
-      </w:r>
-      <w:r>
-        <w:t xml:space="preserve"> </w:t>
-      </w:r>
-      <w:r>
-        <w:t>root)</w:t>
+      <w:proofErr w:type="spellEnd"/>
+      <w:r>
+        <w:t>* root)</w:t>
       </w:r>
     </w:p>
     <w:p/>
     <w:p>
       <w:r>
-        <w:t>5</w:t>
-      </w:r>
-      <w:r>
-        <w:t>. Given the following definition of a Binary Node:</w:t>
+        <w:t>5. Given the following definition of a Binary Node:</w:t>
       </w:r>
     </w:p>
     <w:tbl>
@@ -610,7 +622,6 @@
               <w:t xml:space="preserve">class </w:t>
             </w:r>
             <w:proofErr w:type="spellStart"/>
-            <w:proofErr w:type="gramStart"/>
             <w:r>
               <w:rPr>
                 <w:rFonts w:ascii="Consolas" w:hAnsi="Consolas"/>
@@ -624,7 +635,6 @@
               </w:rPr>
               <w:t>{</w:t>
             </w:r>
-            <w:proofErr w:type="gramEnd"/>
           </w:p>
           <w:p>
             <w:pPr>
@@ -740,24 +750,19 @@
         <w:t xml:space="preserve">recursive </w:t>
       </w:r>
       <w:r>
-        <w:t xml:space="preserve">function </w:t>
-      </w:r>
-      <w:r>
-        <w:t>to determine whether or not the supplied tree is AVL</w:t>
-      </w:r>
-      <w:r>
-        <w:t>.</w:t>
-      </w:r>
-    </w:p>
-    <w:p>
+        <w:t>function to determine whether or not the supplied tree is AVL.</w:t>
+      </w:r>
+    </w:p>
+    <w:p>
+      <w:proofErr w:type="gramStart"/>
       <w:r>
         <w:t>bool</w:t>
       </w:r>
+      <w:proofErr w:type="gramEnd"/>
       <w:r>
         <w:t xml:space="preserve"> </w:t>
       </w:r>
       <w:proofErr w:type="spellStart"/>
-      <w:proofErr w:type="gramStart"/>
       <w:r>
         <w:t>isAvl</w:t>
       </w:r>
@@ -766,7 +771,6 @@
         <w:t>(</w:t>
       </w:r>
       <w:proofErr w:type="spellStart"/>
-      <w:proofErr w:type="gramEnd"/>
       <w:r>
         <w:t>BinaryNode</w:t>
       </w:r>
@@ -789,30 +793,20 @@
         <w:rPr>
           <w:rFonts w:ascii="Calibri" w:hAnsi="Calibri" w:cs="Calibri"/>
         </w:rPr>
-        <w:t>Write a function that sorts a</w:t>
-      </w:r>
-      <w:r>
-        <w:rPr>
-          <w:rFonts w:ascii="Calibri" w:hAnsi="Calibri" w:cs="Calibri"/>
-        </w:rPr>
-        <w:t>n STL</w:t>
-      </w:r>
-      <w:r>
-        <w:rPr>
-          <w:rFonts w:ascii="Calibri" w:hAnsi="Calibri" w:cs="Calibri"/>
-        </w:rPr>
-        <w:t xml:space="preserve"> stack from smallest to largest.  You may use one additional stack for this operation but no other data structure (e.g. array)</w:t>
-      </w:r>
-      <w:r>
-        <w:rPr>
-          <w:rFonts w:ascii="Calibri" w:hAnsi="Calibri" w:cs="Calibri"/>
-        </w:rPr>
-        <w:t xml:space="preserve"> or sorting algorithm.</w:t>
-      </w:r>
-    </w:p>
-    <w:p>
-      <w:r>
-        <w:t xml:space="preserve">vector&lt;int&gt; </w:t>
+        <w:t>Write a function that sorts an STL stack from smallest to largest.  You may use one additional stack for this operation but no other data structure (e.g. array) or sorting algorithm.</w:t>
+      </w:r>
+    </w:p>
+    <w:p>
+      <w:r>
+        <w:t>vector&lt;</w:t>
+      </w:r>
+      <w:proofErr w:type="spellStart"/>
+      <w:r>
+        <w:t>int</w:t>
+      </w:r>
+      <w:proofErr w:type="spellEnd"/>
+      <w:r>
+        <w:t xml:space="preserve">&gt; </w:t>
       </w:r>
       <w:proofErr w:type="spellStart"/>
       <w:r>
@@ -820,10 +814,24 @@
       </w:r>
       <w:proofErr w:type="spellEnd"/>
       <w:r>
-        <w:t>(stack&lt;int&gt; &amp;some_stack)</w:t>
-      </w:r>
-      <w:bookmarkStart w:id="0" w:name="_GoBack"/>
-      <w:bookmarkEnd w:id="0"/>
+        <w:t>(stack&lt;</w:t>
+      </w:r>
+      <w:proofErr w:type="spellStart"/>
+      <w:r>
+        <w:t>int</w:t>
+      </w:r>
+      <w:proofErr w:type="spellEnd"/>
+      <w:r>
+        <w:t>&gt; &amp;</w:t>
+      </w:r>
+      <w:proofErr w:type="spellStart"/>
+      <w:r>
+        <w:t>some_stack</w:t>
+      </w:r>
+      <w:proofErr w:type="spellEnd"/>
+      <w:r>
+        <w:t>)</w:t>
+      </w:r>
     </w:p>
     <w:p/>
     <w:sectPr>
@@ -837,7 +845,7 @@
 </file>
 
 <file path=word/numbering.xml><?xml version="1.0" encoding="utf-8"?>
-<w:numbering xmlns:wpc="http://schemas.microsoft.com/office/word/2010/wordprocessingCanvas" xmlns:cx="http://schemas.microsoft.com/office/drawing/2014/chartex" xmlns:cx1="http://schemas.microsoft.com/office/drawing/2015/9/8/chartex" xmlns:cx2="http://schemas.microsoft.com/office/drawing/2015/10/21/chartex" xmlns:cx3="http://schemas.microsoft.com/office/drawing/2016/5/9/chartex" xmlns:cx4="http://schemas.microsoft.com/office/drawing/2016/5/10/chartex" xmlns:cx5="http://schemas.microsoft.com/office/drawing/2016/5/11/chartex" xmlns:cx6="http://schemas.microsoft.com/office/drawing/2016/5/12/chartex" xmlns:cx7="http://schemas.microsoft.com/office/drawing/2016/5/13/chartex" xmlns:cx8="http://schemas.microsoft.com/office/drawing/2016/5/14/chartex" xmlns:mc="http://schemas.openxmlformats.org/markup-compatibility/2006" xmlns:aink="http://schemas.microsoft.com/office/drawing/2016/ink" xmlns:am3d="http://schemas.microsoft.com/office/drawing/2017/model3d" xmlns:o="urn:schemas-microsoft-com:office:office" xmlns:r="http://schemas.openxmlformats.org/officeDocument/2006/relationships" xmlns:m="http://schemas.openxmlformats.org/officeDocument/2006/math" xmlns:v="urn:schemas-microsoft-com:vml" xmlns:wp14="http://schemas.microsoft.com/office/word/2010/wordprocessingDrawing" xmlns:wp="http://schemas.openxmlformats.org/drawingml/2006/wordprocessingDrawing" xmlns:w10="urn:schemas-microsoft-com:office:word" xmlns:w="http://schemas.openxmlformats.org/wordprocessingml/2006/main" xmlns:w14="http://schemas.microsoft.com/office/word/2010/wordml" xmlns:w15="http://schemas.microsoft.com/office/word/2012/wordml" xmlns:w16cid="http://schemas.microsoft.com/office/word/2016/wordml/cid" xmlns:w16se="http://schemas.microsoft.com/office/word/2015/wordml/symex" xmlns:wpg="http://schemas.microsoft.com/office/word/2010/wordprocessingGroup" xmlns:wpi="http://schemas.microsoft.com/office/word/2010/wordprocessingInk" xmlns:wne="http://schemas.microsoft.com/office/word/2006/wordml" xmlns:wps="http://schemas.microsoft.com/office/word/2010/wordprocessingShape" mc:Ignorable="w14 w15 w16se w16cid wp14">
+<w:numbering xmlns:wpc="http://schemas.microsoft.com/office/word/2010/wordprocessingCanvas" xmlns:cx="http://schemas.microsoft.com/office/drawing/2014/chartex" xmlns:cx1="http://schemas.microsoft.com/office/drawing/2015/9/8/chartex" xmlns:mc="http://schemas.openxmlformats.org/markup-compatibility/2006" xmlns:o="urn:schemas-microsoft-com:office:office" xmlns:r="http://schemas.openxmlformats.org/officeDocument/2006/relationships" xmlns:m="http://schemas.openxmlformats.org/officeDocument/2006/math" xmlns:v="urn:schemas-microsoft-com:vml" xmlns:wp14="http://schemas.microsoft.com/office/word/2010/wordprocessingDrawing" xmlns:wp="http://schemas.openxmlformats.org/drawingml/2006/wordprocessingDrawing" xmlns:w10="urn:schemas-microsoft-com:office:word" xmlns:w="http://schemas.openxmlformats.org/wordprocessingml/2006/main" xmlns:w14="http://schemas.microsoft.com/office/word/2010/wordml" xmlns:w15="http://schemas.microsoft.com/office/word/2012/wordml" xmlns:w16se="http://schemas.microsoft.com/office/word/2015/wordml/symex" xmlns:wpg="http://schemas.microsoft.com/office/word/2010/wordprocessingGroup" xmlns:wpi="http://schemas.microsoft.com/office/word/2010/wordprocessingInk" xmlns:wne="http://schemas.microsoft.com/office/word/2006/wordml" xmlns:wps="http://schemas.microsoft.com/office/word/2010/wordprocessingShape" mc:Ignorable="w14 w15 w16se wp14">
   <w:abstractNum w:abstractNumId="0" w15:restartNumberingAfterBreak="0">
     <w:nsid w:val="59310174"/>
     <w:multiLevelType w:val="hybridMultilevel"/>
@@ -958,7 +966,7 @@
 </file>
 
 <file path=word/styles.xml><?xml version="1.0" encoding="utf-8"?>
-<w:styles xmlns:mc="http://schemas.openxmlformats.org/markup-compatibility/2006" xmlns:r="http://schemas.openxmlformats.org/officeDocument/2006/relationships" xmlns:w="http://schemas.openxmlformats.org/wordprocessingml/2006/main" xmlns:w14="http://schemas.microsoft.com/office/word/2010/wordml" xmlns:w15="http://schemas.microsoft.com/office/word/2012/wordml" xmlns:w16cid="http://schemas.microsoft.com/office/word/2016/wordml/cid" xmlns:w16se="http://schemas.microsoft.com/office/word/2015/wordml/symex" mc:Ignorable="w14 w15 w16se w16cid">
+<w:styles xmlns:mc="http://schemas.openxmlformats.org/markup-compatibility/2006" xmlns:r="http://schemas.openxmlformats.org/officeDocument/2006/relationships" xmlns:w="http://schemas.openxmlformats.org/wordprocessingml/2006/main" xmlns:w14="http://schemas.microsoft.com/office/word/2010/wordml" xmlns:w15="http://schemas.microsoft.com/office/word/2012/wordml" xmlns:w16se="http://schemas.microsoft.com/office/word/2015/wordml/symex" mc:Ignorable="w14 w15 w16se">
   <w:docDefaults>
     <w:rPrDefault>
       <w:rPr>
@@ -974,7 +982,7 @@
       </w:pPr>
     </w:pPrDefault>
   </w:docDefaults>
-  <w:latentStyles w:defLockedState="0" w:defUIPriority="99" w:defSemiHidden="0" w:defUnhideWhenUsed="0" w:defQFormat="0" w:count="375">
+  <w:latentStyles w:defLockedState="0" w:defUIPriority="99" w:defSemiHidden="0" w:defUnhideWhenUsed="0" w:defQFormat="0" w:count="371">
     <w:lsdException w:name="Normal" w:uiPriority="0" w:qFormat="1"/>
     <w:lsdException w:name="heading 1" w:uiPriority="9" w:qFormat="1"/>
     <w:lsdException w:name="heading 2" w:semiHidden="1" w:uiPriority="9" w:unhideWhenUsed="1" w:qFormat="1"/>
@@ -1346,10 +1354,6 @@
     <w:lsdException w:name="List Table 5 Dark Accent 6" w:uiPriority="50"/>
     <w:lsdException w:name="List Table 6 Colorful Accent 6" w:uiPriority="51"/>
     <w:lsdException w:name="List Table 7 Colorful Accent 6" w:uiPriority="52"/>
-    <w:lsdException w:name="Mention" w:semiHidden="1" w:unhideWhenUsed="1"/>
-    <w:lsdException w:name="Smart Hyperlink" w:semiHidden="1" w:unhideWhenUsed="1"/>
-    <w:lsdException w:name="Hashtag" w:semiHidden="1" w:unhideWhenUsed="1"/>
-    <w:lsdException w:name="Unresolved Mention" w:semiHidden="1" w:unhideWhenUsed="1"/>
   </w:latentStyles>
   <w:style w:type="paragraph" w:default="1" w:styleId="Normal">
     <w:name w:val="Normal"/>

</xml_diff>

<commit_message>
added HT lecture notes.
</commit_message>
<xml_diff>
--- a/homework/midterm/take-home midterm.docx
+++ b/homework/midterm/take-home midterm.docx
@@ -1,7 +1,12 @@
 
 <file path=word/document.xml><?xml version="1.0" encoding="utf-8"?>
-<w:document xmlns:wpc="http://schemas.microsoft.com/office/word/2010/wordprocessingCanvas" xmlns:cx="http://schemas.microsoft.com/office/drawing/2014/chartex" xmlns:cx1="http://schemas.microsoft.com/office/drawing/2015/9/8/chartex" xmlns:mc="http://schemas.openxmlformats.org/markup-compatibility/2006" xmlns:o="urn:schemas-microsoft-com:office:office" xmlns:r="http://schemas.openxmlformats.org/officeDocument/2006/relationships" xmlns:m="http://schemas.openxmlformats.org/officeDocument/2006/math" xmlns:v="urn:schemas-microsoft-com:vml" xmlns:wp14="http://schemas.microsoft.com/office/word/2010/wordprocessingDrawing" xmlns:wp="http://schemas.openxmlformats.org/drawingml/2006/wordprocessingDrawing" xmlns:w10="urn:schemas-microsoft-com:office:word" xmlns:w="http://schemas.openxmlformats.org/wordprocessingml/2006/main" xmlns:w14="http://schemas.microsoft.com/office/word/2010/wordml" xmlns:w15="http://schemas.microsoft.com/office/word/2012/wordml" xmlns:w16se="http://schemas.microsoft.com/office/word/2015/wordml/symex" xmlns:wpg="http://schemas.microsoft.com/office/word/2010/wordprocessingGroup" xmlns:wpi="http://schemas.microsoft.com/office/word/2010/wordprocessingInk" xmlns:wne="http://schemas.microsoft.com/office/word/2006/wordml" xmlns:wps="http://schemas.microsoft.com/office/word/2010/wordprocessingShape" mc:Ignorable="w14 w15 w16se wp14">
+<w:document xmlns:wpc="http://schemas.microsoft.com/office/word/2010/wordprocessingCanvas" xmlns:cx="http://schemas.microsoft.com/office/drawing/2014/chartex" xmlns:cx1="http://schemas.microsoft.com/office/drawing/2015/9/8/chartex" xmlns:cx2="http://schemas.microsoft.com/office/drawing/2015/10/21/chartex" xmlns:cx3="http://schemas.microsoft.com/office/drawing/2016/5/9/chartex" xmlns:cx4="http://schemas.microsoft.com/office/drawing/2016/5/10/chartex" xmlns:cx5="http://schemas.microsoft.com/office/drawing/2016/5/11/chartex" xmlns:cx6="http://schemas.microsoft.com/office/drawing/2016/5/12/chartex" xmlns:cx7="http://schemas.microsoft.com/office/drawing/2016/5/13/chartex" xmlns:cx8="http://schemas.microsoft.com/office/drawing/2016/5/14/chartex" xmlns:mc="http://schemas.openxmlformats.org/markup-compatibility/2006" xmlns:aink="http://schemas.microsoft.com/office/drawing/2016/ink" xmlns:am3d="http://schemas.microsoft.com/office/drawing/2017/model3d" xmlns:o="urn:schemas-microsoft-com:office:office" xmlns:r="http://schemas.openxmlformats.org/officeDocument/2006/relationships" xmlns:m="http://schemas.openxmlformats.org/officeDocument/2006/math" xmlns:v="urn:schemas-microsoft-com:vml" xmlns:wp14="http://schemas.microsoft.com/office/word/2010/wordprocessingDrawing" xmlns:wp="http://schemas.openxmlformats.org/drawingml/2006/wordprocessingDrawing" xmlns:w10="urn:schemas-microsoft-com:office:word" xmlns:w="http://schemas.openxmlformats.org/wordprocessingml/2006/main" xmlns:w14="http://schemas.microsoft.com/office/word/2010/wordml" xmlns:w15="http://schemas.microsoft.com/office/word/2012/wordml" xmlns:w16cid="http://schemas.microsoft.com/office/word/2016/wordml/cid" xmlns:w16se="http://schemas.microsoft.com/office/word/2015/wordml/symex" xmlns:wpg="http://schemas.microsoft.com/office/word/2010/wordprocessingGroup" xmlns:wpi="http://schemas.microsoft.com/office/word/2010/wordprocessingInk" xmlns:wne="http://schemas.microsoft.com/office/word/2006/wordml" xmlns:wps="http://schemas.microsoft.com/office/word/2010/wordprocessingShape" mc:Ignorable="w14 w15 w16se w16cid wp14">
   <w:body>
+    <w:p>
+      <w:pPr>
+        <w:pStyle w:val="Heading1"/>
+      </w:pPr>
+    </w:p>
     <w:p>
       <w:pPr>
         <w:pStyle w:val="Heading1"/>
@@ -50,7 +55,15 @@
     <w:p/>
     <w:p>
       <w:r>
-        <w:t xml:space="preserve">1.  Write a function that finds the Nth largest item in an array.  You are </w:t>
+        <w:t xml:space="preserve">1.  Write a function that finds the Nth </w:t>
+      </w:r>
+      <w:r>
+        <w:t>smallest</w:t>
+      </w:r>
+      <w:bookmarkStart w:id="0" w:name="_GoBack"/>
+      <w:bookmarkEnd w:id="0"/>
+      <w:r>
+        <w:t xml:space="preserve"> item in an array.  You are </w:t>
       </w:r>
       <w:r>
         <w:rPr>
@@ -74,15 +87,7 @@
         <w:t xml:space="preserve"> Given the array {1, 3, 2, 5,</w:t>
       </w:r>
       <w:r>
-        <w:t xml:space="preserve"> 9, 8, </w:t>
-      </w:r>
-      <w:proofErr w:type="gramStart"/>
-      <w:r>
-        <w:t>6</w:t>
-      </w:r>
-      <w:proofErr w:type="gramEnd"/>
-      <w:r>
-        <w:t>}, the following values would be returned given the following inputs for N:</w:t>
+        <w:t xml:space="preserve"> 9, 8, 6}, the following values would be returned given the following inputs for N:</w:t>
       </w:r>
     </w:p>
     <w:p>
@@ -90,46 +95,20 @@
         <w:t>N = 1 -&gt; 1; N = 2 -&gt; 2; N = 3 -&gt; 3</w:t>
       </w:r>
       <w:r>
-        <w:t>; N = 4 -&gt; 5</w:t>
-      </w:r>
-      <w:bookmarkStart w:id="0" w:name="_GoBack"/>
-      <w:bookmarkEnd w:id="0"/>
-      <w:r>
-        <w:t>…</w:t>
-      </w:r>
-    </w:p>
-    <w:p>
+        <w:t>; N = 4 -&gt; 5…</w:t>
+      </w:r>
+    </w:p>
+    <w:p>
+      <w:r>
+        <w:t xml:space="preserve">int </w:t>
+      </w:r>
       <w:proofErr w:type="spellStart"/>
       <w:r>
-        <w:t>int</w:t>
+        <w:t>findNthSmallest</w:t>
       </w:r>
       <w:proofErr w:type="spellEnd"/>
       <w:r>
-        <w:t xml:space="preserve"> </w:t>
-      </w:r>
-      <w:proofErr w:type="spellStart"/>
-      <w:r>
-        <w:t>findNthSmallest</w:t>
-      </w:r>
-      <w:proofErr w:type="spellEnd"/>
-      <w:r>
-        <w:t>(vector&lt;</w:t>
-      </w:r>
-      <w:proofErr w:type="spellStart"/>
-      <w:r>
-        <w:t>int</w:t>
-      </w:r>
-      <w:proofErr w:type="spellEnd"/>
-      <w:r>
-        <w:t xml:space="preserve">&gt; numbers, </w:t>
-      </w:r>
-      <w:proofErr w:type="spellStart"/>
-      <w:r>
-        <w:t>int</w:t>
-      </w:r>
-      <w:proofErr w:type="spellEnd"/>
-      <w:r>
-        <w:t xml:space="preserve"> n)</w:t>
+        <w:t>(vector&lt;int&gt; numbers, int n)</w:t>
       </w:r>
     </w:p>
     <w:p/>
@@ -158,15 +137,7 @@
       </w:r>
       <w:proofErr w:type="spellEnd"/>
       <w:r>
-        <w:t>(vector&lt;</w:t>
-      </w:r>
-      <w:proofErr w:type="spellStart"/>
-      <w:r>
-        <w:t>int</w:t>
-      </w:r>
-      <w:proofErr w:type="spellEnd"/>
-      <w:r>
-        <w:t>&gt; numbers)</w:t>
+        <w:t>(vector&lt;int&gt; numbers)</w:t>
       </w:r>
     </w:p>
     <w:p/>
@@ -371,23 +342,20 @@
       </w:r>
     </w:p>
     <w:p>
+      <w:r>
+        <w:t xml:space="preserve">void </w:t>
+      </w:r>
+      <w:proofErr w:type="spellStart"/>
       <w:proofErr w:type="gramStart"/>
       <w:r>
-        <w:t>void</w:t>
-      </w:r>
+        <w:t>reverseOrderTraversal</w:t>
+      </w:r>
+      <w:proofErr w:type="spellEnd"/>
+      <w:r>
+        <w:t>(</w:t>
+      </w:r>
+      <w:proofErr w:type="spellStart"/>
       <w:proofErr w:type="gramEnd"/>
-      <w:r>
-        <w:t xml:space="preserve"> </w:t>
-      </w:r>
-      <w:proofErr w:type="spellStart"/>
-      <w:r>
-        <w:t>reverseOrderTraversal</w:t>
-      </w:r>
-      <w:proofErr w:type="spellEnd"/>
-      <w:r>
-        <w:t>(</w:t>
-      </w:r>
-      <w:proofErr w:type="spellStart"/>
       <w:r>
         <w:t>BinaryNode</w:t>
       </w:r>
@@ -549,13 +517,8 @@
       </w:r>
     </w:p>
     <w:p>
-      <w:proofErr w:type="spellStart"/>
-      <w:r>
-        <w:t>LinkedList</w:t>
-      </w:r>
-      <w:proofErr w:type="spellEnd"/>
-      <w:r>
-        <w:t xml:space="preserve">* </w:t>
+      <w:r>
+        <w:t xml:space="preserve">LinkedList* </w:t>
       </w:r>
       <w:proofErr w:type="spellStart"/>
       <w:proofErr w:type="gramStart"/>
@@ -566,7 +529,6 @@
       <w:r>
         <w:t>(</w:t>
       </w:r>
-      <w:proofErr w:type="spellStart"/>
       <w:proofErr w:type="gramEnd"/>
       <w:r>
         <w:rPr>
@@ -574,7 +536,6 @@
         </w:rPr>
         <w:t>LinkedList</w:t>
       </w:r>
-      <w:proofErr w:type="spellEnd"/>
       <w:r>
         <w:t>* root)</w:t>
       </w:r>
@@ -754,23 +715,20 @@
       </w:r>
     </w:p>
     <w:p>
+      <w:r>
+        <w:t xml:space="preserve">bool </w:t>
+      </w:r>
+      <w:proofErr w:type="spellStart"/>
       <w:proofErr w:type="gramStart"/>
       <w:r>
-        <w:t>bool</w:t>
-      </w:r>
+        <w:t>isAvl</w:t>
+      </w:r>
+      <w:proofErr w:type="spellEnd"/>
+      <w:r>
+        <w:t>(</w:t>
+      </w:r>
+      <w:proofErr w:type="spellStart"/>
       <w:proofErr w:type="gramEnd"/>
-      <w:r>
-        <w:t xml:space="preserve"> </w:t>
-      </w:r>
-      <w:proofErr w:type="spellStart"/>
-      <w:r>
-        <w:t>isAvl</w:t>
-      </w:r>
-      <w:proofErr w:type="spellEnd"/>
-      <w:r>
-        <w:t>(</w:t>
-      </w:r>
-      <w:proofErr w:type="spellStart"/>
       <w:r>
         <w:t>BinaryNode</w:t>
       </w:r>
@@ -798,31 +756,15 @@
     </w:p>
     <w:p>
       <w:r>
-        <w:t>vector&lt;</w:t>
+        <w:t xml:space="preserve">vector&lt;int&gt; </w:t>
       </w:r>
       <w:proofErr w:type="spellStart"/>
       <w:r>
-        <w:t>int</w:t>
+        <w:t>sortStack</w:t>
       </w:r>
       <w:proofErr w:type="spellEnd"/>
       <w:r>
-        <w:t xml:space="preserve">&gt; </w:t>
-      </w:r>
-      <w:proofErr w:type="spellStart"/>
-      <w:r>
-        <w:t>sortStack</w:t>
-      </w:r>
-      <w:proofErr w:type="spellEnd"/>
-      <w:r>
-        <w:t>(stack&lt;</w:t>
-      </w:r>
-      <w:proofErr w:type="spellStart"/>
-      <w:r>
-        <w:t>int</w:t>
-      </w:r>
-      <w:proofErr w:type="spellEnd"/>
-      <w:r>
-        <w:t>&gt; &amp;</w:t>
+        <w:t>(stack&lt;int&gt; &amp;</w:t>
       </w:r>
       <w:proofErr w:type="spellStart"/>
       <w:r>
@@ -845,7 +787,7 @@
 </file>
 
 <file path=word/numbering.xml><?xml version="1.0" encoding="utf-8"?>
-<w:numbering xmlns:wpc="http://schemas.microsoft.com/office/word/2010/wordprocessingCanvas" xmlns:cx="http://schemas.microsoft.com/office/drawing/2014/chartex" xmlns:cx1="http://schemas.microsoft.com/office/drawing/2015/9/8/chartex" xmlns:mc="http://schemas.openxmlformats.org/markup-compatibility/2006" xmlns:o="urn:schemas-microsoft-com:office:office" xmlns:r="http://schemas.openxmlformats.org/officeDocument/2006/relationships" xmlns:m="http://schemas.openxmlformats.org/officeDocument/2006/math" xmlns:v="urn:schemas-microsoft-com:vml" xmlns:wp14="http://schemas.microsoft.com/office/word/2010/wordprocessingDrawing" xmlns:wp="http://schemas.openxmlformats.org/drawingml/2006/wordprocessingDrawing" xmlns:w10="urn:schemas-microsoft-com:office:word" xmlns:w="http://schemas.openxmlformats.org/wordprocessingml/2006/main" xmlns:w14="http://schemas.microsoft.com/office/word/2010/wordml" xmlns:w15="http://schemas.microsoft.com/office/word/2012/wordml" xmlns:w16se="http://schemas.microsoft.com/office/word/2015/wordml/symex" xmlns:wpg="http://schemas.microsoft.com/office/word/2010/wordprocessingGroup" xmlns:wpi="http://schemas.microsoft.com/office/word/2010/wordprocessingInk" xmlns:wne="http://schemas.microsoft.com/office/word/2006/wordml" xmlns:wps="http://schemas.microsoft.com/office/word/2010/wordprocessingShape" mc:Ignorable="w14 w15 w16se wp14">
+<w:numbering xmlns:wpc="http://schemas.microsoft.com/office/word/2010/wordprocessingCanvas" xmlns:cx="http://schemas.microsoft.com/office/drawing/2014/chartex" xmlns:cx1="http://schemas.microsoft.com/office/drawing/2015/9/8/chartex" xmlns:cx2="http://schemas.microsoft.com/office/drawing/2015/10/21/chartex" xmlns:cx3="http://schemas.microsoft.com/office/drawing/2016/5/9/chartex" xmlns:cx4="http://schemas.microsoft.com/office/drawing/2016/5/10/chartex" xmlns:cx5="http://schemas.microsoft.com/office/drawing/2016/5/11/chartex" xmlns:cx6="http://schemas.microsoft.com/office/drawing/2016/5/12/chartex" xmlns:cx7="http://schemas.microsoft.com/office/drawing/2016/5/13/chartex" xmlns:cx8="http://schemas.microsoft.com/office/drawing/2016/5/14/chartex" xmlns:mc="http://schemas.openxmlformats.org/markup-compatibility/2006" xmlns:aink="http://schemas.microsoft.com/office/drawing/2016/ink" xmlns:am3d="http://schemas.microsoft.com/office/drawing/2017/model3d" xmlns:o="urn:schemas-microsoft-com:office:office" xmlns:r="http://schemas.openxmlformats.org/officeDocument/2006/relationships" xmlns:m="http://schemas.openxmlformats.org/officeDocument/2006/math" xmlns:v="urn:schemas-microsoft-com:vml" xmlns:wp14="http://schemas.microsoft.com/office/word/2010/wordprocessingDrawing" xmlns:wp="http://schemas.openxmlformats.org/drawingml/2006/wordprocessingDrawing" xmlns:w10="urn:schemas-microsoft-com:office:word" xmlns:w="http://schemas.openxmlformats.org/wordprocessingml/2006/main" xmlns:w14="http://schemas.microsoft.com/office/word/2010/wordml" xmlns:w15="http://schemas.microsoft.com/office/word/2012/wordml" xmlns:w16cid="http://schemas.microsoft.com/office/word/2016/wordml/cid" xmlns:w16se="http://schemas.microsoft.com/office/word/2015/wordml/symex" xmlns:wpg="http://schemas.microsoft.com/office/word/2010/wordprocessingGroup" xmlns:wpi="http://schemas.microsoft.com/office/word/2010/wordprocessingInk" xmlns:wne="http://schemas.microsoft.com/office/word/2006/wordml" xmlns:wps="http://schemas.microsoft.com/office/word/2010/wordprocessingShape" mc:Ignorable="w14 w15 w16se w16cid wp14">
   <w:abstractNum w:abstractNumId="0" w15:restartNumberingAfterBreak="0">
     <w:nsid w:val="59310174"/>
     <w:multiLevelType w:val="hybridMultilevel"/>
@@ -966,7 +908,7 @@
 </file>
 
 <file path=word/styles.xml><?xml version="1.0" encoding="utf-8"?>
-<w:styles xmlns:mc="http://schemas.openxmlformats.org/markup-compatibility/2006" xmlns:r="http://schemas.openxmlformats.org/officeDocument/2006/relationships" xmlns:w="http://schemas.openxmlformats.org/wordprocessingml/2006/main" xmlns:w14="http://schemas.microsoft.com/office/word/2010/wordml" xmlns:w15="http://schemas.microsoft.com/office/word/2012/wordml" xmlns:w16se="http://schemas.microsoft.com/office/word/2015/wordml/symex" mc:Ignorable="w14 w15 w16se">
+<w:styles xmlns:mc="http://schemas.openxmlformats.org/markup-compatibility/2006" xmlns:r="http://schemas.openxmlformats.org/officeDocument/2006/relationships" xmlns:w="http://schemas.openxmlformats.org/wordprocessingml/2006/main" xmlns:w14="http://schemas.microsoft.com/office/word/2010/wordml" xmlns:w15="http://schemas.microsoft.com/office/word/2012/wordml" xmlns:w16cid="http://schemas.microsoft.com/office/word/2016/wordml/cid" xmlns:w16se="http://schemas.microsoft.com/office/word/2015/wordml/symex" mc:Ignorable="w14 w15 w16se w16cid">
   <w:docDefaults>
     <w:rPrDefault>
       <w:rPr>
@@ -982,7 +924,7 @@
       </w:pPr>
     </w:pPrDefault>
   </w:docDefaults>
-  <w:latentStyles w:defLockedState="0" w:defUIPriority="99" w:defSemiHidden="0" w:defUnhideWhenUsed="0" w:defQFormat="0" w:count="371">
+  <w:latentStyles w:defLockedState="0" w:defUIPriority="99" w:defSemiHidden="0" w:defUnhideWhenUsed="0" w:defQFormat="0" w:count="375">
     <w:lsdException w:name="Normal" w:uiPriority="0" w:qFormat="1"/>
     <w:lsdException w:name="heading 1" w:uiPriority="9" w:qFormat="1"/>
     <w:lsdException w:name="heading 2" w:semiHidden="1" w:uiPriority="9" w:unhideWhenUsed="1" w:qFormat="1"/>
@@ -1088,7 +1030,6 @@
     <w:lsdException w:name="HTML Sample" w:semiHidden="1" w:unhideWhenUsed="1"/>
     <w:lsdException w:name="HTML Typewriter" w:semiHidden="1" w:unhideWhenUsed="1"/>
     <w:lsdException w:name="HTML Variable" w:semiHidden="1" w:unhideWhenUsed="1"/>
-    <w:lsdException w:name="Normal Table" w:semiHidden="1" w:unhideWhenUsed="1"/>
     <w:lsdException w:name="annotation subject" w:semiHidden="1" w:unhideWhenUsed="1"/>
     <w:lsdException w:name="No List" w:semiHidden="1" w:unhideWhenUsed="1"/>
     <w:lsdException w:name="Outline List 1" w:semiHidden="1" w:unhideWhenUsed="1"/>
@@ -1132,10 +1073,8 @@
     <w:lsdException w:name="Table Elegant" w:semiHidden="1" w:unhideWhenUsed="1"/>
     <w:lsdException w:name="Table Professional" w:semiHidden="1" w:unhideWhenUsed="1"/>
     <w:lsdException w:name="Table Subtle 1" w:semiHidden="1" w:unhideWhenUsed="1"/>
-    <w:lsdException w:name="Table Subtle 2" w:semiHidden="1" w:unhideWhenUsed="1"/>
     <w:lsdException w:name="Table Web 1" w:semiHidden="1" w:unhideWhenUsed="1"/>
     <w:lsdException w:name="Table Web 2" w:semiHidden="1" w:unhideWhenUsed="1"/>
-    <w:lsdException w:name="Table Web 3" w:semiHidden="1" w:unhideWhenUsed="1"/>
     <w:lsdException w:name="Balloon Text" w:semiHidden="1" w:unhideWhenUsed="1"/>
     <w:lsdException w:name="Table Grid" w:uiPriority="39"/>
     <w:lsdException w:name="Table Theme" w:semiHidden="1" w:unhideWhenUsed="1"/>
@@ -1354,6 +1293,10 @@
     <w:lsdException w:name="List Table 5 Dark Accent 6" w:uiPriority="50"/>
     <w:lsdException w:name="List Table 6 Colorful Accent 6" w:uiPriority="51"/>
     <w:lsdException w:name="List Table 7 Colorful Accent 6" w:uiPriority="52"/>
+    <w:lsdException w:name="Mention" w:semiHidden="1" w:unhideWhenUsed="1"/>
+    <w:lsdException w:name="Smart Hyperlink" w:semiHidden="1" w:unhideWhenUsed="1"/>
+    <w:lsdException w:name="Hashtag" w:semiHidden="1" w:unhideWhenUsed="1"/>
+    <w:lsdException w:name="Unresolved Mention" w:semiHidden="1" w:unhideWhenUsed="1"/>
   </w:latentStyles>
   <w:style w:type="paragraph" w:default="1" w:styleId="Normal">
     <w:name w:val="Normal"/>

</xml_diff>